<commit_message>
docs: Alteração '8 - Histórico de apropriação de horas.docx'
</commit_message>
<xml_diff>
--- a/Docs/8 - Histórico da apropriação de horas.docx
+++ b/Docs/8 - Histórico da apropriação de horas.docx
@@ -144,6 +144,2034 @@
         </w:rPr>
       </w:pPr>
     </w:p>
+    <w:tbl>
+      <w:tblPr>
+        <w:tblW w:w="9072" w:type="dxa"/>
+        <w:tblInd w:w="-5" w:type="dxa"/>
+        <w:tblLayout w:type="fixed"/>
+        <w:tblLook w:val="04A0" w:firstRow="1" w:lastRow="0" w:firstColumn="1" w:lastColumn="0" w:noHBand="0" w:noVBand="1"/>
+      </w:tblPr>
+      <w:tblGrid>
+        <w:gridCol w:w="1418"/>
+        <w:gridCol w:w="6237"/>
+        <w:gridCol w:w="1417"/>
+      </w:tblGrid>
+      <w:tr>
+        <w:trPr>
+          <w:trHeight w:val="300"/>
+        </w:trPr>
+        <w:tc>
+          <w:tcPr>
+            <w:tcW w:w="9072" w:type="dxa"/>
+            <w:gridSpan w:val="3"/>
+            <w:tcBorders>
+              <w:top w:val="single" w:sz="4" w:space="0" w:color="auto"/>
+              <w:left w:val="single" w:sz="4" w:space="0" w:color="auto"/>
+              <w:bottom w:val="single" w:sz="4" w:space="0" w:color="auto"/>
+              <w:right w:val="single" w:sz="4" w:space="0" w:color="auto"/>
+            </w:tcBorders>
+            <w:shd w:val="clear" w:color="auto" w:fill="DBE5F1"/>
+            <w:noWrap/>
+            <w:vAlign w:val="center"/>
+            <w:hideMark/>
+          </w:tcPr>
+          <w:p>
+            <w:pPr>
+              <w:keepNext/>
+              <w:keepLines/>
+              <w:spacing w:before="40" w:after="40"/>
+              <w:jc w:val="center"/>
+              <w:rPr>
+                <w:rFonts w:cs="Arial"/>
+                <w:b/>
+                <w:color w:val="000000"/>
+                <w:sz w:val="20"/>
+              </w:rPr>
+            </w:pPr>
+            <w:r>
+              <w:rPr>
+                <w:rFonts w:cs="Arial"/>
+                <w:b/>
+                <w:color w:val="000000"/>
+                <w:sz w:val="20"/>
+              </w:rPr>
+              <w:t>Histórico de apropriação de horas</w:t>
+            </w:r>
+          </w:p>
+        </w:tc>
+      </w:tr>
+      <w:tr>
+        <w:trPr>
+          <w:trHeight w:val="300"/>
+        </w:trPr>
+        <w:tc>
+          <w:tcPr>
+            <w:tcW w:w="1418" w:type="dxa"/>
+            <w:tcBorders>
+              <w:top w:val="nil"/>
+              <w:left w:val="single" w:sz="4" w:space="0" w:color="auto"/>
+              <w:bottom w:val="single" w:sz="4" w:space="0" w:color="auto"/>
+              <w:right w:val="single" w:sz="4" w:space="0" w:color="auto"/>
+            </w:tcBorders>
+            <w:shd w:val="clear" w:color="auto" w:fill="DBE5F1"/>
+            <w:noWrap/>
+            <w:vAlign w:val="center"/>
+            <w:hideMark/>
+          </w:tcPr>
+          <w:p>
+            <w:pPr>
+              <w:keepNext/>
+              <w:keepLines/>
+              <w:spacing w:before="40" w:after="40"/>
+              <w:jc w:val="center"/>
+              <w:rPr>
+                <w:rFonts w:cs="Arial"/>
+                <w:b/>
+                <w:color w:val="000000"/>
+                <w:sz w:val="20"/>
+              </w:rPr>
+            </w:pPr>
+            <w:r>
+              <w:rPr>
+                <w:rFonts w:cs="Arial"/>
+                <w:b/>
+                <w:color w:val="000000"/>
+                <w:sz w:val="20"/>
+              </w:rPr>
+              <w:t>Data do registro</w:t>
+            </w:r>
+          </w:p>
+        </w:tc>
+        <w:tc>
+          <w:tcPr>
+            <w:tcW w:w="6237" w:type="dxa"/>
+            <w:tcBorders>
+              <w:top w:val="nil"/>
+              <w:left w:val="single" w:sz="4" w:space="0" w:color="auto"/>
+              <w:bottom w:val="single" w:sz="4" w:space="0" w:color="auto"/>
+              <w:right w:val="single" w:sz="4" w:space="0" w:color="auto"/>
+            </w:tcBorders>
+            <w:shd w:val="clear" w:color="auto" w:fill="DBE5F1"/>
+            <w:vAlign w:val="center"/>
+          </w:tcPr>
+          <w:p>
+            <w:pPr>
+              <w:keepNext/>
+              <w:keepLines/>
+              <w:spacing w:before="40" w:after="40"/>
+              <w:rPr>
+                <w:rFonts w:cs="Arial"/>
+                <w:b/>
+                <w:color w:val="000000"/>
+                <w:sz w:val="20"/>
+              </w:rPr>
+            </w:pPr>
+            <w:r>
+              <w:rPr>
+                <w:rFonts w:cs="Arial"/>
+                <w:b/>
+                <w:color w:val="000000"/>
+                <w:sz w:val="20"/>
+              </w:rPr>
+              <w:t>Atividade</w:t>
+            </w:r>
+          </w:p>
+        </w:tc>
+        <w:tc>
+          <w:tcPr>
+            <w:tcW w:w="1417" w:type="dxa"/>
+            <w:tcBorders>
+              <w:top w:val="nil"/>
+              <w:left w:val="nil"/>
+              <w:bottom w:val="single" w:sz="4" w:space="0" w:color="auto"/>
+              <w:right w:val="single" w:sz="4" w:space="0" w:color="auto"/>
+            </w:tcBorders>
+            <w:shd w:val="clear" w:color="auto" w:fill="DBE5F1"/>
+            <w:noWrap/>
+            <w:vAlign w:val="center"/>
+            <w:hideMark/>
+          </w:tcPr>
+          <w:p>
+            <w:pPr>
+              <w:keepNext/>
+              <w:keepLines/>
+              <w:spacing w:before="40" w:after="40"/>
+              <w:jc w:val="center"/>
+              <w:rPr>
+                <w:rFonts w:cs="Arial"/>
+                <w:b/>
+                <w:color w:val="000000"/>
+                <w:sz w:val="20"/>
+              </w:rPr>
+            </w:pPr>
+            <w:r>
+              <w:rPr>
+                <w:rFonts w:cs="Arial"/>
+                <w:b/>
+                <w:color w:val="000000"/>
+                <w:sz w:val="20"/>
+              </w:rPr>
+              <w:t>Quantidade de horas</w:t>
+            </w:r>
+          </w:p>
+        </w:tc>
+      </w:tr>
+      <w:tr>
+        <w:trPr>
+          <w:trHeight w:val="300"/>
+        </w:trPr>
+        <w:tc>
+          <w:tcPr>
+            <w:tcW w:w="1418" w:type="dxa"/>
+            <w:tcBorders>
+              <w:top w:val="single" w:sz="4" w:space="0" w:color="auto"/>
+              <w:left w:val="single" w:sz="4" w:space="0" w:color="auto"/>
+              <w:bottom w:val="single" w:sz="4" w:space="0" w:color="auto"/>
+              <w:right w:val="nil"/>
+            </w:tcBorders>
+            <w:shd w:val="clear" w:color="auto" w:fill="auto"/>
+            <w:noWrap/>
+            <w:vAlign w:val="center"/>
+          </w:tcPr>
+          <w:p>
+            <w:pPr>
+              <w:jc w:val="center"/>
+              <w:rPr>
+                <w:rFonts w:eastAsia="Arial" w:cs="Arial"/>
+                <w:sz w:val="20"/>
+              </w:rPr>
+            </w:pPr>
+            <w:r>
+              <w:rPr>
+                <w:rFonts w:eastAsia="Arial" w:cs="Arial"/>
+                <w:sz w:val="20"/>
+              </w:rPr>
+              <w:t>01/03/2023</w:t>
+            </w:r>
+          </w:p>
+        </w:tc>
+        <w:tc>
+          <w:tcPr>
+            <w:tcW w:w="6237" w:type="dxa"/>
+            <w:tcBorders>
+              <w:top w:val="single" w:sz="4" w:space="0" w:color="auto"/>
+              <w:left w:val="single" w:sz="4" w:space="0" w:color="auto"/>
+              <w:bottom w:val="single" w:sz="4" w:space="0" w:color="auto"/>
+              <w:right w:val="nil"/>
+            </w:tcBorders>
+            <w:shd w:val="clear" w:color="auto" w:fill="auto"/>
+            <w:vAlign w:val="center"/>
+          </w:tcPr>
+          <w:p>
+            <w:pPr>
+              <w:rPr>
+                <w:rFonts w:eastAsia="Arial" w:cs="Arial"/>
+                <w:sz w:val="20"/>
+              </w:rPr>
+            </w:pPr>
+            <w:r>
+              <w:rPr>
+                <w:rFonts w:eastAsia="Arial" w:cs="Arial"/>
+                <w:sz w:val="20"/>
+              </w:rPr>
+              <w:t>Contextualização e objetivos do trabalho</w:t>
+            </w:r>
+            <w:r>
+              <w:rPr>
+                <w:rFonts w:eastAsia="Arial" w:cs="Arial"/>
+                <w:sz w:val="20"/>
+              </w:rPr>
+              <w:tab/>
+            </w:r>
+          </w:p>
+        </w:tc>
+        <w:tc>
+          <w:tcPr>
+            <w:tcW w:w="1417" w:type="dxa"/>
+            <w:tcBorders>
+              <w:top w:val="single" w:sz="4" w:space="0" w:color="auto"/>
+              <w:left w:val="single" w:sz="4" w:space="0" w:color="auto"/>
+              <w:bottom w:val="single" w:sz="4" w:space="0" w:color="auto"/>
+              <w:right w:val="single" w:sz="4" w:space="0" w:color="auto"/>
+            </w:tcBorders>
+            <w:shd w:val="clear" w:color="auto" w:fill="auto"/>
+            <w:noWrap/>
+            <w:vAlign w:val="center"/>
+          </w:tcPr>
+          <w:p>
+            <w:pPr>
+              <w:jc w:val="center"/>
+              <w:rPr>
+                <w:rFonts w:eastAsia="Arial" w:cs="Arial"/>
+                <w:sz w:val="20"/>
+              </w:rPr>
+            </w:pPr>
+            <w:r>
+              <w:rPr>
+                <w:rFonts w:eastAsia="Arial" w:cs="Arial"/>
+                <w:sz w:val="20"/>
+              </w:rPr>
+              <w:t>12:00</w:t>
+            </w:r>
+          </w:p>
+        </w:tc>
+      </w:tr>
+      <w:tr>
+        <w:trPr>
+          <w:trHeight w:val="300"/>
+        </w:trPr>
+        <w:tc>
+          <w:tcPr>
+            <w:tcW w:w="1418" w:type="dxa"/>
+            <w:tcBorders>
+              <w:top w:val="single" w:sz="4" w:space="0" w:color="auto"/>
+              <w:left w:val="single" w:sz="4" w:space="0" w:color="auto"/>
+              <w:bottom w:val="single" w:sz="4" w:space="0" w:color="auto"/>
+              <w:right w:val="nil"/>
+            </w:tcBorders>
+            <w:shd w:val="clear" w:color="auto" w:fill="auto"/>
+            <w:noWrap/>
+            <w:vAlign w:val="center"/>
+          </w:tcPr>
+          <w:p>
+            <w:pPr>
+              <w:jc w:val="center"/>
+              <w:rPr>
+                <w:rFonts w:eastAsia="Arial" w:cs="Arial"/>
+                <w:sz w:val="20"/>
+              </w:rPr>
+            </w:pPr>
+            <w:r>
+              <w:rPr>
+                <w:rFonts w:eastAsia="Arial" w:cs="Arial"/>
+                <w:sz w:val="20"/>
+              </w:rPr>
+              <w:t>05/03/2023</w:t>
+            </w:r>
+          </w:p>
+        </w:tc>
+        <w:tc>
+          <w:tcPr>
+            <w:tcW w:w="6237" w:type="dxa"/>
+            <w:tcBorders>
+              <w:top w:val="single" w:sz="4" w:space="0" w:color="auto"/>
+              <w:left w:val="single" w:sz="4" w:space="0" w:color="auto"/>
+              <w:bottom w:val="single" w:sz="4" w:space="0" w:color="auto"/>
+              <w:right w:val="nil"/>
+            </w:tcBorders>
+            <w:shd w:val="clear" w:color="auto" w:fill="auto"/>
+            <w:vAlign w:val="center"/>
+          </w:tcPr>
+          <w:p>
+            <w:pPr>
+              <w:rPr>
+                <w:rFonts w:eastAsia="Arial" w:cs="Arial"/>
+                <w:sz w:val="20"/>
+              </w:rPr>
+            </w:pPr>
+            <w:r>
+              <w:rPr>
+                <w:rFonts w:eastAsia="Arial" w:cs="Arial"/>
+                <w:sz w:val="20"/>
+              </w:rPr>
+              <w:t>Elaboração da proposta de projeto</w:t>
+            </w:r>
+            <w:r>
+              <w:rPr>
+                <w:rFonts w:eastAsia="Arial" w:cs="Arial"/>
+                <w:sz w:val="20"/>
+              </w:rPr>
+              <w:tab/>
+            </w:r>
+          </w:p>
+        </w:tc>
+        <w:tc>
+          <w:tcPr>
+            <w:tcW w:w="1417" w:type="dxa"/>
+            <w:tcBorders>
+              <w:top w:val="single" w:sz="4" w:space="0" w:color="auto"/>
+              <w:left w:val="single" w:sz="4" w:space="0" w:color="auto"/>
+              <w:bottom w:val="single" w:sz="4" w:space="0" w:color="auto"/>
+              <w:right w:val="single" w:sz="4" w:space="0" w:color="auto"/>
+            </w:tcBorders>
+            <w:shd w:val="clear" w:color="auto" w:fill="auto"/>
+            <w:noWrap/>
+            <w:vAlign w:val="center"/>
+          </w:tcPr>
+          <w:p>
+            <w:pPr>
+              <w:jc w:val="center"/>
+              <w:rPr>
+                <w:rFonts w:eastAsia="Arial" w:cs="Arial"/>
+                <w:sz w:val="20"/>
+              </w:rPr>
+            </w:pPr>
+            <w:r>
+              <w:rPr>
+                <w:rFonts w:eastAsia="Arial" w:cs="Arial"/>
+                <w:sz w:val="20"/>
+              </w:rPr>
+              <w:t>10</w:t>
+            </w:r>
+            <w:r>
+              <w:rPr>
+                <w:rFonts w:eastAsia="Arial" w:cs="Arial"/>
+                <w:sz w:val="20"/>
+              </w:rPr>
+              <w:t>:00</w:t>
+            </w:r>
+          </w:p>
+        </w:tc>
+      </w:tr>
+      <w:tr>
+        <w:trPr>
+          <w:trHeight w:val="300"/>
+        </w:trPr>
+        <w:tc>
+          <w:tcPr>
+            <w:tcW w:w="1418" w:type="dxa"/>
+            <w:tcBorders>
+              <w:top w:val="single" w:sz="4" w:space="0" w:color="auto"/>
+              <w:left w:val="single" w:sz="4" w:space="0" w:color="auto"/>
+              <w:bottom w:val="single" w:sz="4" w:space="0" w:color="auto"/>
+              <w:right w:val="nil"/>
+            </w:tcBorders>
+            <w:shd w:val="clear" w:color="auto" w:fill="auto"/>
+            <w:noWrap/>
+            <w:vAlign w:val="center"/>
+          </w:tcPr>
+          <w:p>
+            <w:pPr>
+              <w:jc w:val="center"/>
+              <w:rPr>
+                <w:rFonts w:eastAsia="Arial" w:cs="Arial"/>
+                <w:sz w:val="20"/>
+              </w:rPr>
+            </w:pPr>
+            <w:r>
+              <w:rPr>
+                <w:rFonts w:eastAsia="Arial" w:cs="Arial"/>
+                <w:sz w:val="20"/>
+              </w:rPr>
+              <w:t>11/03/2023</w:t>
+            </w:r>
+          </w:p>
+        </w:tc>
+        <w:tc>
+          <w:tcPr>
+            <w:tcW w:w="6237" w:type="dxa"/>
+            <w:tcBorders>
+              <w:top w:val="single" w:sz="4" w:space="0" w:color="auto"/>
+              <w:left w:val="single" w:sz="4" w:space="0" w:color="auto"/>
+              <w:bottom w:val="single" w:sz="4" w:space="0" w:color="auto"/>
+              <w:right w:val="nil"/>
+            </w:tcBorders>
+            <w:shd w:val="clear" w:color="auto" w:fill="auto"/>
+            <w:vAlign w:val="center"/>
+          </w:tcPr>
+          <w:p>
+            <w:pPr>
+              <w:rPr>
+                <w:rFonts w:eastAsia="Arial" w:cs="Arial"/>
+                <w:sz w:val="20"/>
+              </w:rPr>
+            </w:pPr>
+            <w:r>
+              <w:rPr>
+                <w:rFonts w:eastAsia="Arial" w:cs="Arial"/>
+                <w:sz w:val="20"/>
+              </w:rPr>
+              <w:t>Levantamento de requisitos funcionais</w:t>
+            </w:r>
+            <w:r>
+              <w:rPr>
+                <w:rFonts w:eastAsia="Arial" w:cs="Arial"/>
+                <w:sz w:val="20"/>
+              </w:rPr>
+              <w:tab/>
+            </w:r>
+          </w:p>
+        </w:tc>
+        <w:tc>
+          <w:tcPr>
+            <w:tcW w:w="1417" w:type="dxa"/>
+            <w:tcBorders>
+              <w:top w:val="single" w:sz="4" w:space="0" w:color="auto"/>
+              <w:left w:val="single" w:sz="4" w:space="0" w:color="auto"/>
+              <w:bottom w:val="single" w:sz="4" w:space="0" w:color="auto"/>
+              <w:right w:val="single" w:sz="4" w:space="0" w:color="auto"/>
+            </w:tcBorders>
+            <w:shd w:val="clear" w:color="auto" w:fill="auto"/>
+            <w:noWrap/>
+            <w:vAlign w:val="center"/>
+          </w:tcPr>
+          <w:p>
+            <w:pPr>
+              <w:jc w:val="center"/>
+              <w:rPr>
+                <w:rFonts w:eastAsia="Arial" w:cs="Arial"/>
+                <w:sz w:val="20"/>
+              </w:rPr>
+            </w:pPr>
+            <w:r>
+              <w:rPr>
+                <w:rFonts w:eastAsia="Arial" w:cs="Arial"/>
+                <w:sz w:val="20"/>
+              </w:rPr>
+              <w:t>18</w:t>
+            </w:r>
+            <w:r>
+              <w:rPr>
+                <w:rFonts w:eastAsia="Arial" w:cs="Arial"/>
+                <w:sz w:val="20"/>
+              </w:rPr>
+              <w:t>:00</w:t>
+            </w:r>
+          </w:p>
+        </w:tc>
+      </w:tr>
+      <w:tr>
+        <w:trPr>
+          <w:trHeight w:val="300"/>
+        </w:trPr>
+        <w:tc>
+          <w:tcPr>
+            <w:tcW w:w="1418" w:type="dxa"/>
+            <w:tcBorders>
+              <w:top w:val="single" w:sz="4" w:space="0" w:color="auto"/>
+              <w:left w:val="single" w:sz="4" w:space="0" w:color="auto"/>
+              <w:bottom w:val="single" w:sz="4" w:space="0" w:color="auto"/>
+              <w:right w:val="nil"/>
+            </w:tcBorders>
+            <w:shd w:val="clear" w:color="auto" w:fill="auto"/>
+            <w:noWrap/>
+            <w:vAlign w:val="center"/>
+          </w:tcPr>
+          <w:p>
+            <w:pPr>
+              <w:jc w:val="center"/>
+              <w:rPr>
+                <w:rFonts w:eastAsia="Arial" w:cs="Arial"/>
+                <w:sz w:val="20"/>
+              </w:rPr>
+            </w:pPr>
+            <w:r>
+              <w:rPr>
+                <w:rFonts w:eastAsia="Arial" w:cs="Arial"/>
+                <w:sz w:val="20"/>
+              </w:rPr>
+              <w:t>17/03/2023</w:t>
+            </w:r>
+          </w:p>
+        </w:tc>
+        <w:tc>
+          <w:tcPr>
+            <w:tcW w:w="6237" w:type="dxa"/>
+            <w:tcBorders>
+              <w:top w:val="single" w:sz="4" w:space="0" w:color="auto"/>
+              <w:left w:val="single" w:sz="4" w:space="0" w:color="auto"/>
+              <w:bottom w:val="single" w:sz="4" w:space="0" w:color="auto"/>
+              <w:right w:val="nil"/>
+            </w:tcBorders>
+            <w:shd w:val="clear" w:color="auto" w:fill="auto"/>
+            <w:vAlign w:val="center"/>
+          </w:tcPr>
+          <w:p>
+            <w:pPr>
+              <w:rPr>
+                <w:rFonts w:eastAsia="Arial" w:cs="Arial"/>
+                <w:sz w:val="20"/>
+              </w:rPr>
+            </w:pPr>
+            <w:r>
+              <w:rPr>
+                <w:rFonts w:eastAsia="Arial" w:cs="Arial"/>
+                <w:sz w:val="20"/>
+              </w:rPr>
+              <w:t>Levantamento de requisitos não-funcionais</w:t>
+            </w:r>
+            <w:r>
+              <w:rPr>
+                <w:rFonts w:eastAsia="Arial" w:cs="Arial"/>
+                <w:sz w:val="20"/>
+              </w:rPr>
+              <w:tab/>
+            </w:r>
+          </w:p>
+        </w:tc>
+        <w:tc>
+          <w:tcPr>
+            <w:tcW w:w="1417" w:type="dxa"/>
+            <w:tcBorders>
+              <w:top w:val="single" w:sz="4" w:space="0" w:color="auto"/>
+              <w:left w:val="single" w:sz="4" w:space="0" w:color="auto"/>
+              <w:bottom w:val="single" w:sz="4" w:space="0" w:color="auto"/>
+              <w:right w:val="single" w:sz="4" w:space="0" w:color="auto"/>
+            </w:tcBorders>
+            <w:shd w:val="clear" w:color="auto" w:fill="auto"/>
+            <w:noWrap/>
+            <w:vAlign w:val="center"/>
+          </w:tcPr>
+          <w:p>
+            <w:pPr>
+              <w:jc w:val="center"/>
+              <w:rPr>
+                <w:rFonts w:eastAsia="Arial" w:cs="Arial"/>
+                <w:sz w:val="20"/>
+              </w:rPr>
+            </w:pPr>
+            <w:r>
+              <w:rPr>
+                <w:rFonts w:eastAsia="Arial" w:cs="Arial"/>
+                <w:sz w:val="20"/>
+              </w:rPr>
+              <w:t>8</w:t>
+            </w:r>
+            <w:r>
+              <w:rPr>
+                <w:rFonts w:eastAsia="Arial" w:cs="Arial"/>
+                <w:sz w:val="20"/>
+              </w:rPr>
+              <w:t>:00</w:t>
+            </w:r>
+          </w:p>
+        </w:tc>
+      </w:tr>
+      <w:tr>
+        <w:trPr>
+          <w:trHeight w:val="300"/>
+        </w:trPr>
+        <w:tc>
+          <w:tcPr>
+            <w:tcW w:w="1418" w:type="dxa"/>
+            <w:tcBorders>
+              <w:top w:val="single" w:sz="4" w:space="0" w:color="auto"/>
+              <w:left w:val="single" w:sz="4" w:space="0" w:color="auto"/>
+              <w:bottom w:val="single" w:sz="4" w:space="0" w:color="auto"/>
+              <w:right w:val="nil"/>
+            </w:tcBorders>
+            <w:shd w:val="clear" w:color="auto" w:fill="auto"/>
+            <w:noWrap/>
+            <w:vAlign w:val="center"/>
+          </w:tcPr>
+          <w:p>
+            <w:pPr>
+              <w:jc w:val="center"/>
+              <w:rPr>
+                <w:rFonts w:eastAsia="Arial" w:cs="Arial"/>
+                <w:sz w:val="20"/>
+              </w:rPr>
+            </w:pPr>
+            <w:r>
+              <w:rPr>
+                <w:rFonts w:eastAsia="Arial" w:cs="Arial"/>
+                <w:sz w:val="20"/>
+              </w:rPr>
+              <w:t>23/03/2023</w:t>
+            </w:r>
+          </w:p>
+        </w:tc>
+        <w:tc>
+          <w:tcPr>
+            <w:tcW w:w="6237" w:type="dxa"/>
+            <w:tcBorders>
+              <w:top w:val="single" w:sz="4" w:space="0" w:color="auto"/>
+              <w:left w:val="single" w:sz="4" w:space="0" w:color="auto"/>
+              <w:bottom w:val="single" w:sz="4" w:space="0" w:color="auto"/>
+              <w:right w:val="nil"/>
+            </w:tcBorders>
+            <w:shd w:val="clear" w:color="auto" w:fill="auto"/>
+            <w:vAlign w:val="center"/>
+          </w:tcPr>
+          <w:p>
+            <w:pPr>
+              <w:rPr>
+                <w:rFonts w:eastAsia="Arial" w:cs="Arial"/>
+                <w:sz w:val="20"/>
+              </w:rPr>
+            </w:pPr>
+            <w:r>
+              <w:rPr>
+                <w:rFonts w:eastAsia="Arial" w:cs="Arial"/>
+                <w:sz w:val="20"/>
+              </w:rPr>
+              <w:t>Documentação dos Requisitos Levantados</w:t>
+            </w:r>
+          </w:p>
+        </w:tc>
+        <w:tc>
+          <w:tcPr>
+            <w:tcW w:w="1417" w:type="dxa"/>
+            <w:tcBorders>
+              <w:top w:val="single" w:sz="4" w:space="0" w:color="auto"/>
+              <w:left w:val="single" w:sz="4" w:space="0" w:color="auto"/>
+              <w:bottom w:val="single" w:sz="4" w:space="0" w:color="auto"/>
+              <w:right w:val="single" w:sz="4" w:space="0" w:color="auto"/>
+            </w:tcBorders>
+            <w:shd w:val="clear" w:color="auto" w:fill="auto"/>
+            <w:noWrap/>
+            <w:vAlign w:val="center"/>
+          </w:tcPr>
+          <w:p>
+            <w:pPr>
+              <w:jc w:val="center"/>
+              <w:rPr>
+                <w:rFonts w:eastAsia="Arial" w:cs="Arial"/>
+                <w:sz w:val="20"/>
+              </w:rPr>
+            </w:pPr>
+            <w:r>
+              <w:rPr>
+                <w:rFonts w:eastAsia="Arial" w:cs="Arial"/>
+                <w:sz w:val="20"/>
+              </w:rPr>
+              <w:t>10</w:t>
+            </w:r>
+            <w:r>
+              <w:rPr>
+                <w:rFonts w:eastAsia="Arial" w:cs="Arial"/>
+                <w:sz w:val="20"/>
+              </w:rPr>
+              <w:t>:00</w:t>
+            </w:r>
+          </w:p>
+        </w:tc>
+      </w:tr>
+      <w:tr>
+        <w:trPr>
+          <w:trHeight w:val="300"/>
+        </w:trPr>
+        <w:tc>
+          <w:tcPr>
+            <w:tcW w:w="1418" w:type="dxa"/>
+            <w:tcBorders>
+              <w:top w:val="single" w:sz="4" w:space="0" w:color="auto"/>
+              <w:left w:val="single" w:sz="4" w:space="0" w:color="auto"/>
+              <w:bottom w:val="single" w:sz="4" w:space="0" w:color="auto"/>
+              <w:right w:val="nil"/>
+            </w:tcBorders>
+            <w:shd w:val="clear" w:color="auto" w:fill="auto"/>
+            <w:noWrap/>
+            <w:vAlign w:val="center"/>
+          </w:tcPr>
+          <w:p>
+            <w:pPr>
+              <w:jc w:val="center"/>
+              <w:rPr>
+                <w:rFonts w:eastAsia="Arial" w:cs="Arial"/>
+                <w:sz w:val="20"/>
+              </w:rPr>
+            </w:pPr>
+            <w:r>
+              <w:rPr>
+                <w:rFonts w:eastAsia="Arial" w:cs="Arial"/>
+                <w:sz w:val="20"/>
+              </w:rPr>
+              <w:t>31/03/2023</w:t>
+            </w:r>
+          </w:p>
+        </w:tc>
+        <w:tc>
+          <w:tcPr>
+            <w:tcW w:w="6237" w:type="dxa"/>
+            <w:tcBorders>
+              <w:top w:val="single" w:sz="4" w:space="0" w:color="auto"/>
+              <w:left w:val="single" w:sz="4" w:space="0" w:color="auto"/>
+              <w:bottom w:val="single" w:sz="4" w:space="0" w:color="auto"/>
+              <w:right w:val="nil"/>
+            </w:tcBorders>
+            <w:shd w:val="clear" w:color="auto" w:fill="auto"/>
+            <w:vAlign w:val="center"/>
+          </w:tcPr>
+          <w:p>
+            <w:pPr>
+              <w:rPr>
+                <w:rFonts w:eastAsia="Arial" w:cs="Arial"/>
+                <w:sz w:val="20"/>
+              </w:rPr>
+            </w:pPr>
+            <w:r>
+              <w:rPr>
+                <w:rFonts w:eastAsia="Arial" w:cs="Arial"/>
+                <w:sz w:val="20"/>
+              </w:rPr>
+              <w:t>Elaboração do Diagrama de Casos de Uso</w:t>
+            </w:r>
+          </w:p>
+        </w:tc>
+        <w:tc>
+          <w:tcPr>
+            <w:tcW w:w="1417" w:type="dxa"/>
+            <w:tcBorders>
+              <w:top w:val="single" w:sz="4" w:space="0" w:color="auto"/>
+              <w:left w:val="single" w:sz="4" w:space="0" w:color="auto"/>
+              <w:bottom w:val="single" w:sz="4" w:space="0" w:color="auto"/>
+              <w:right w:val="single" w:sz="4" w:space="0" w:color="auto"/>
+            </w:tcBorders>
+            <w:shd w:val="clear" w:color="auto" w:fill="auto"/>
+            <w:noWrap/>
+            <w:vAlign w:val="center"/>
+          </w:tcPr>
+          <w:p>
+            <w:pPr>
+              <w:jc w:val="center"/>
+              <w:rPr>
+                <w:rFonts w:eastAsia="Arial" w:cs="Arial"/>
+                <w:sz w:val="20"/>
+              </w:rPr>
+            </w:pPr>
+            <w:r>
+              <w:rPr>
+                <w:rFonts w:eastAsia="Arial" w:cs="Arial"/>
+                <w:sz w:val="20"/>
+              </w:rPr>
+              <w:t>16</w:t>
+            </w:r>
+            <w:r>
+              <w:rPr>
+                <w:rFonts w:eastAsia="Arial" w:cs="Arial"/>
+                <w:sz w:val="20"/>
+              </w:rPr>
+              <w:t>:00</w:t>
+            </w:r>
+          </w:p>
+        </w:tc>
+      </w:tr>
+      <w:tr>
+        <w:trPr>
+          <w:trHeight w:val="300"/>
+        </w:trPr>
+        <w:tc>
+          <w:tcPr>
+            <w:tcW w:w="1418" w:type="dxa"/>
+            <w:tcBorders>
+              <w:top w:val="single" w:sz="4" w:space="0" w:color="auto"/>
+              <w:left w:val="single" w:sz="4" w:space="0" w:color="auto"/>
+              <w:bottom w:val="single" w:sz="4" w:space="0" w:color="auto"/>
+              <w:right w:val="nil"/>
+            </w:tcBorders>
+            <w:shd w:val="clear" w:color="auto" w:fill="auto"/>
+            <w:noWrap/>
+            <w:vAlign w:val="center"/>
+          </w:tcPr>
+          <w:p>
+            <w:pPr>
+              <w:jc w:val="center"/>
+              <w:rPr>
+                <w:rFonts w:eastAsia="Arial" w:cs="Arial"/>
+                <w:sz w:val="20"/>
+              </w:rPr>
+            </w:pPr>
+            <w:r>
+              <w:rPr>
+                <w:rFonts w:eastAsia="Arial" w:cs="Arial"/>
+                <w:sz w:val="20"/>
+              </w:rPr>
+              <w:t>08/04/2023</w:t>
+            </w:r>
+          </w:p>
+        </w:tc>
+        <w:tc>
+          <w:tcPr>
+            <w:tcW w:w="6237" w:type="dxa"/>
+            <w:tcBorders>
+              <w:top w:val="single" w:sz="4" w:space="0" w:color="auto"/>
+              <w:left w:val="single" w:sz="4" w:space="0" w:color="auto"/>
+              <w:bottom w:val="single" w:sz="4" w:space="0" w:color="auto"/>
+              <w:right w:val="nil"/>
+            </w:tcBorders>
+            <w:shd w:val="clear" w:color="auto" w:fill="auto"/>
+            <w:vAlign w:val="center"/>
+          </w:tcPr>
+          <w:p>
+            <w:pPr>
+              <w:rPr>
+                <w:rFonts w:eastAsia="Arial" w:cs="Arial"/>
+                <w:sz w:val="20"/>
+              </w:rPr>
+            </w:pPr>
+            <w:r>
+              <w:rPr>
+                <w:rFonts w:eastAsia="Arial" w:cs="Arial"/>
+                <w:sz w:val="20"/>
+              </w:rPr>
+              <w:t>Desenvolvimento do Diagrama de Classes de Domínio</w:t>
+            </w:r>
+          </w:p>
+        </w:tc>
+        <w:tc>
+          <w:tcPr>
+            <w:tcW w:w="1417" w:type="dxa"/>
+            <w:tcBorders>
+              <w:top w:val="single" w:sz="4" w:space="0" w:color="auto"/>
+              <w:left w:val="single" w:sz="4" w:space="0" w:color="auto"/>
+              <w:bottom w:val="single" w:sz="4" w:space="0" w:color="auto"/>
+              <w:right w:val="single" w:sz="4" w:space="0" w:color="auto"/>
+            </w:tcBorders>
+            <w:shd w:val="clear" w:color="auto" w:fill="auto"/>
+            <w:noWrap/>
+            <w:vAlign w:val="center"/>
+          </w:tcPr>
+          <w:p>
+            <w:pPr>
+              <w:jc w:val="center"/>
+              <w:rPr>
+                <w:rFonts w:eastAsia="Arial" w:cs="Arial"/>
+                <w:sz w:val="20"/>
+              </w:rPr>
+            </w:pPr>
+            <w:r>
+              <w:rPr>
+                <w:rFonts w:eastAsia="Arial" w:cs="Arial"/>
+                <w:sz w:val="20"/>
+              </w:rPr>
+              <w:t>16</w:t>
+            </w:r>
+            <w:r>
+              <w:rPr>
+                <w:rFonts w:eastAsia="Arial" w:cs="Arial"/>
+                <w:sz w:val="20"/>
+              </w:rPr>
+              <w:t>:00</w:t>
+            </w:r>
+          </w:p>
+        </w:tc>
+      </w:tr>
+      <w:tr>
+        <w:trPr>
+          <w:trHeight w:val="300"/>
+        </w:trPr>
+        <w:tc>
+          <w:tcPr>
+            <w:tcW w:w="1418" w:type="dxa"/>
+            <w:tcBorders>
+              <w:top w:val="single" w:sz="4" w:space="0" w:color="auto"/>
+              <w:left w:val="single" w:sz="4" w:space="0" w:color="auto"/>
+              <w:bottom w:val="single" w:sz="4" w:space="0" w:color="auto"/>
+              <w:right w:val="nil"/>
+            </w:tcBorders>
+            <w:shd w:val="clear" w:color="auto" w:fill="auto"/>
+            <w:noWrap/>
+            <w:vAlign w:val="center"/>
+          </w:tcPr>
+          <w:p>
+            <w:pPr>
+              <w:jc w:val="center"/>
+              <w:rPr>
+                <w:rFonts w:eastAsia="Arial" w:cs="Arial"/>
+                <w:sz w:val="20"/>
+              </w:rPr>
+            </w:pPr>
+            <w:r>
+              <w:rPr>
+                <w:rFonts w:eastAsia="Arial" w:cs="Arial"/>
+                <w:sz w:val="20"/>
+              </w:rPr>
+              <w:t>16/04/2023</w:t>
+            </w:r>
+          </w:p>
+        </w:tc>
+        <w:tc>
+          <w:tcPr>
+            <w:tcW w:w="6237" w:type="dxa"/>
+            <w:tcBorders>
+              <w:top w:val="single" w:sz="4" w:space="0" w:color="auto"/>
+              <w:left w:val="single" w:sz="4" w:space="0" w:color="auto"/>
+              <w:bottom w:val="single" w:sz="4" w:space="0" w:color="auto"/>
+              <w:right w:val="nil"/>
+            </w:tcBorders>
+            <w:shd w:val="clear" w:color="auto" w:fill="auto"/>
+            <w:vAlign w:val="center"/>
+          </w:tcPr>
+          <w:p>
+            <w:pPr>
+              <w:rPr>
+                <w:rFonts w:eastAsia="Arial" w:cs="Arial"/>
+                <w:sz w:val="20"/>
+              </w:rPr>
+            </w:pPr>
+            <w:r>
+              <w:rPr>
+                <w:rFonts w:eastAsia="Arial" w:cs="Arial"/>
+                <w:sz w:val="20"/>
+              </w:rPr>
+              <w:t>Definição do Padrão Arquitetural</w:t>
+            </w:r>
+          </w:p>
+        </w:tc>
+        <w:tc>
+          <w:tcPr>
+            <w:tcW w:w="1417" w:type="dxa"/>
+            <w:tcBorders>
+              <w:top w:val="single" w:sz="4" w:space="0" w:color="auto"/>
+              <w:left w:val="single" w:sz="4" w:space="0" w:color="auto"/>
+              <w:bottom w:val="single" w:sz="4" w:space="0" w:color="auto"/>
+              <w:right w:val="single" w:sz="4" w:space="0" w:color="auto"/>
+            </w:tcBorders>
+            <w:shd w:val="clear" w:color="auto" w:fill="auto"/>
+            <w:noWrap/>
+            <w:vAlign w:val="center"/>
+          </w:tcPr>
+          <w:p>
+            <w:pPr>
+              <w:jc w:val="center"/>
+              <w:rPr>
+                <w:rFonts w:eastAsia="Arial" w:cs="Arial"/>
+                <w:sz w:val="20"/>
+              </w:rPr>
+            </w:pPr>
+            <w:r>
+              <w:rPr>
+                <w:rFonts w:eastAsia="Arial" w:cs="Arial"/>
+                <w:sz w:val="20"/>
+              </w:rPr>
+              <w:t>24</w:t>
+            </w:r>
+            <w:r>
+              <w:rPr>
+                <w:rFonts w:eastAsia="Arial" w:cs="Arial"/>
+                <w:sz w:val="20"/>
+              </w:rPr>
+              <w:t>:00</w:t>
+            </w:r>
+          </w:p>
+        </w:tc>
+      </w:tr>
+      <w:tr>
+        <w:trPr>
+          <w:trHeight w:val="300"/>
+        </w:trPr>
+        <w:tc>
+          <w:tcPr>
+            <w:tcW w:w="1418" w:type="dxa"/>
+            <w:tcBorders>
+              <w:top w:val="single" w:sz="4" w:space="0" w:color="auto"/>
+              <w:left w:val="single" w:sz="4" w:space="0" w:color="auto"/>
+              <w:bottom w:val="single" w:sz="4" w:space="0" w:color="auto"/>
+              <w:right w:val="nil"/>
+            </w:tcBorders>
+            <w:shd w:val="clear" w:color="auto" w:fill="auto"/>
+            <w:noWrap/>
+            <w:vAlign w:val="center"/>
+          </w:tcPr>
+          <w:p>
+            <w:pPr>
+              <w:jc w:val="center"/>
+              <w:rPr>
+                <w:rFonts w:eastAsia="Arial" w:cs="Arial"/>
+                <w:sz w:val="20"/>
+              </w:rPr>
+            </w:pPr>
+            <w:r>
+              <w:rPr>
+                <w:rFonts w:eastAsia="Arial" w:cs="Arial"/>
+                <w:sz w:val="20"/>
+              </w:rPr>
+              <w:t>24/04/2023</w:t>
+            </w:r>
+          </w:p>
+        </w:tc>
+        <w:tc>
+          <w:tcPr>
+            <w:tcW w:w="6237" w:type="dxa"/>
+            <w:tcBorders>
+              <w:top w:val="single" w:sz="4" w:space="0" w:color="auto"/>
+              <w:left w:val="single" w:sz="4" w:space="0" w:color="auto"/>
+              <w:bottom w:val="single" w:sz="4" w:space="0" w:color="auto"/>
+              <w:right w:val="nil"/>
+            </w:tcBorders>
+            <w:shd w:val="clear" w:color="auto" w:fill="auto"/>
+            <w:vAlign w:val="center"/>
+          </w:tcPr>
+          <w:p>
+            <w:pPr>
+              <w:rPr>
+                <w:rFonts w:eastAsia="Arial" w:cs="Arial"/>
+                <w:sz w:val="20"/>
+              </w:rPr>
+            </w:pPr>
+            <w:r>
+              <w:rPr>
+                <w:rFonts w:eastAsia="Arial" w:cs="Arial"/>
+                <w:sz w:val="20"/>
+              </w:rPr>
+              <w:t>Estrutura de Banco de Dados</w:t>
+            </w:r>
+          </w:p>
+        </w:tc>
+        <w:tc>
+          <w:tcPr>
+            <w:tcW w:w="1417" w:type="dxa"/>
+            <w:tcBorders>
+              <w:top w:val="single" w:sz="4" w:space="0" w:color="auto"/>
+              <w:left w:val="single" w:sz="4" w:space="0" w:color="auto"/>
+              <w:bottom w:val="single" w:sz="4" w:space="0" w:color="auto"/>
+              <w:right w:val="single" w:sz="4" w:space="0" w:color="auto"/>
+            </w:tcBorders>
+            <w:shd w:val="clear" w:color="auto" w:fill="auto"/>
+            <w:noWrap/>
+            <w:vAlign w:val="center"/>
+          </w:tcPr>
+          <w:p>
+            <w:pPr>
+              <w:jc w:val="center"/>
+              <w:rPr>
+                <w:rFonts w:eastAsia="Arial" w:cs="Arial"/>
+                <w:sz w:val="20"/>
+              </w:rPr>
+            </w:pPr>
+            <w:r>
+              <w:rPr>
+                <w:rFonts w:eastAsia="Arial" w:cs="Arial"/>
+                <w:sz w:val="20"/>
+              </w:rPr>
+              <w:t>18</w:t>
+            </w:r>
+            <w:r>
+              <w:rPr>
+                <w:rFonts w:eastAsia="Arial" w:cs="Arial"/>
+                <w:sz w:val="20"/>
+              </w:rPr>
+              <w:t>:00</w:t>
+            </w:r>
+          </w:p>
+        </w:tc>
+      </w:tr>
+      <w:tr>
+        <w:trPr>
+          <w:trHeight w:val="300"/>
+        </w:trPr>
+        <w:tc>
+          <w:tcPr>
+            <w:tcW w:w="1418" w:type="dxa"/>
+            <w:tcBorders>
+              <w:top w:val="single" w:sz="4" w:space="0" w:color="auto"/>
+              <w:left w:val="single" w:sz="4" w:space="0" w:color="auto"/>
+              <w:bottom w:val="single" w:sz="4" w:space="0" w:color="auto"/>
+              <w:right w:val="nil"/>
+            </w:tcBorders>
+            <w:shd w:val="clear" w:color="auto" w:fill="auto"/>
+            <w:noWrap/>
+            <w:vAlign w:val="center"/>
+          </w:tcPr>
+          <w:p>
+            <w:pPr>
+              <w:jc w:val="center"/>
+              <w:rPr>
+                <w:rFonts w:eastAsia="Arial" w:cs="Arial"/>
+                <w:sz w:val="20"/>
+              </w:rPr>
+            </w:pPr>
+            <w:r>
+              <w:rPr>
+                <w:rFonts w:eastAsia="Arial" w:cs="Arial"/>
+                <w:sz w:val="20"/>
+              </w:rPr>
+              <w:t>03/05/2023</w:t>
+            </w:r>
+          </w:p>
+        </w:tc>
+        <w:tc>
+          <w:tcPr>
+            <w:tcW w:w="6237" w:type="dxa"/>
+            <w:tcBorders>
+              <w:top w:val="single" w:sz="4" w:space="0" w:color="auto"/>
+              <w:left w:val="single" w:sz="4" w:space="0" w:color="auto"/>
+              <w:bottom w:val="single" w:sz="4" w:space="0" w:color="auto"/>
+              <w:right w:val="nil"/>
+            </w:tcBorders>
+            <w:shd w:val="clear" w:color="auto" w:fill="auto"/>
+            <w:vAlign w:val="center"/>
+          </w:tcPr>
+          <w:p>
+            <w:pPr>
+              <w:rPr>
+                <w:rFonts w:eastAsia="Arial" w:cs="Arial"/>
+                <w:sz w:val="20"/>
+              </w:rPr>
+            </w:pPr>
+            <w:r>
+              <w:rPr>
+                <w:rFonts w:eastAsia="Arial" w:cs="Arial"/>
+                <w:sz w:val="20"/>
+              </w:rPr>
+              <w:t>Desenvolvimento do sistema</w:t>
+            </w:r>
+          </w:p>
+        </w:tc>
+        <w:tc>
+          <w:tcPr>
+            <w:tcW w:w="1417" w:type="dxa"/>
+            <w:tcBorders>
+              <w:top w:val="single" w:sz="4" w:space="0" w:color="auto"/>
+              <w:left w:val="single" w:sz="4" w:space="0" w:color="auto"/>
+              <w:bottom w:val="single" w:sz="4" w:space="0" w:color="auto"/>
+              <w:right w:val="single" w:sz="4" w:space="0" w:color="auto"/>
+            </w:tcBorders>
+            <w:shd w:val="clear" w:color="auto" w:fill="auto"/>
+            <w:noWrap/>
+            <w:vAlign w:val="center"/>
+          </w:tcPr>
+          <w:p>
+            <w:pPr>
+              <w:jc w:val="center"/>
+              <w:rPr>
+                <w:rFonts w:eastAsia="Arial" w:cs="Arial"/>
+                <w:sz w:val="20"/>
+              </w:rPr>
+            </w:pPr>
+            <w:r>
+              <w:rPr>
+                <w:rFonts w:eastAsia="Arial" w:cs="Arial"/>
+                <w:sz w:val="20"/>
+              </w:rPr>
+              <w:t>200</w:t>
+            </w:r>
+            <w:r>
+              <w:rPr>
+                <w:rFonts w:eastAsia="Arial" w:cs="Arial"/>
+                <w:sz w:val="20"/>
+              </w:rPr>
+              <w:t>:00</w:t>
+            </w:r>
+          </w:p>
+        </w:tc>
+      </w:tr>
+      <w:tr>
+        <w:trPr>
+          <w:trHeight w:val="300"/>
+        </w:trPr>
+        <w:tc>
+          <w:tcPr>
+            <w:tcW w:w="1418" w:type="dxa"/>
+            <w:tcBorders>
+              <w:top w:val="single" w:sz="4" w:space="0" w:color="auto"/>
+              <w:left w:val="single" w:sz="4" w:space="0" w:color="auto"/>
+              <w:bottom w:val="single" w:sz="4" w:space="0" w:color="auto"/>
+              <w:right w:val="nil"/>
+            </w:tcBorders>
+            <w:shd w:val="clear" w:color="auto" w:fill="auto"/>
+            <w:noWrap/>
+            <w:vAlign w:val="center"/>
+          </w:tcPr>
+          <w:p>
+            <w:pPr>
+              <w:jc w:val="center"/>
+              <w:rPr>
+                <w:rFonts w:eastAsia="Arial" w:cs="Arial"/>
+                <w:sz w:val="20"/>
+              </w:rPr>
+            </w:pPr>
+            <w:r>
+              <w:rPr>
+                <w:rFonts w:eastAsia="Arial" w:cs="Arial"/>
+                <w:sz w:val="20"/>
+              </w:rPr>
+              <w:t>23/06/2023</w:t>
+            </w:r>
+          </w:p>
+        </w:tc>
+        <w:tc>
+          <w:tcPr>
+            <w:tcW w:w="6237" w:type="dxa"/>
+            <w:tcBorders>
+              <w:top w:val="single" w:sz="4" w:space="0" w:color="auto"/>
+              <w:left w:val="single" w:sz="4" w:space="0" w:color="auto"/>
+              <w:bottom w:val="single" w:sz="4" w:space="0" w:color="auto"/>
+              <w:right w:val="nil"/>
+            </w:tcBorders>
+            <w:shd w:val="clear" w:color="auto" w:fill="auto"/>
+            <w:vAlign w:val="center"/>
+          </w:tcPr>
+          <w:p>
+            <w:pPr>
+              <w:rPr>
+                <w:rFonts w:eastAsia="Arial" w:cs="Arial"/>
+                <w:sz w:val="20"/>
+              </w:rPr>
+            </w:pPr>
+            <w:r>
+              <w:rPr>
+                <w:rFonts w:eastAsia="Arial" w:cs="Arial"/>
+                <w:sz w:val="20"/>
+              </w:rPr>
+              <w:t>Elaboração do Plano de Testes</w:t>
+            </w:r>
+          </w:p>
+        </w:tc>
+        <w:tc>
+          <w:tcPr>
+            <w:tcW w:w="1417" w:type="dxa"/>
+            <w:tcBorders>
+              <w:top w:val="single" w:sz="4" w:space="0" w:color="auto"/>
+              <w:left w:val="single" w:sz="4" w:space="0" w:color="auto"/>
+              <w:bottom w:val="single" w:sz="4" w:space="0" w:color="auto"/>
+              <w:right w:val="single" w:sz="4" w:space="0" w:color="auto"/>
+            </w:tcBorders>
+            <w:shd w:val="clear" w:color="auto" w:fill="auto"/>
+            <w:noWrap/>
+            <w:vAlign w:val="center"/>
+          </w:tcPr>
+          <w:p>
+            <w:pPr>
+              <w:jc w:val="center"/>
+              <w:rPr>
+                <w:rFonts w:eastAsia="Arial" w:cs="Arial"/>
+                <w:sz w:val="20"/>
+              </w:rPr>
+            </w:pPr>
+            <w:r>
+              <w:rPr>
+                <w:rFonts w:eastAsia="Arial" w:cs="Arial"/>
+                <w:sz w:val="20"/>
+              </w:rPr>
+              <w:t>21</w:t>
+            </w:r>
+            <w:r>
+              <w:rPr>
+                <w:rFonts w:eastAsia="Arial" w:cs="Arial"/>
+                <w:sz w:val="20"/>
+              </w:rPr>
+              <w:t>:00</w:t>
+            </w:r>
+          </w:p>
+        </w:tc>
+      </w:tr>
+      <w:tr>
+        <w:trPr>
+          <w:trHeight w:val="300"/>
+        </w:trPr>
+        <w:tc>
+          <w:tcPr>
+            <w:tcW w:w="1418" w:type="dxa"/>
+            <w:tcBorders>
+              <w:top w:val="single" w:sz="4" w:space="0" w:color="auto"/>
+              <w:left w:val="single" w:sz="4" w:space="0" w:color="auto"/>
+              <w:bottom w:val="single" w:sz="4" w:space="0" w:color="auto"/>
+              <w:right w:val="nil"/>
+            </w:tcBorders>
+            <w:shd w:val="clear" w:color="auto" w:fill="auto"/>
+            <w:noWrap/>
+            <w:vAlign w:val="center"/>
+          </w:tcPr>
+          <w:p>
+            <w:pPr>
+              <w:jc w:val="center"/>
+              <w:rPr>
+                <w:rFonts w:eastAsia="Arial" w:cs="Arial"/>
+                <w:sz w:val="20"/>
+              </w:rPr>
+            </w:pPr>
+            <w:r>
+              <w:rPr>
+                <w:rFonts w:eastAsia="Arial" w:cs="Arial"/>
+                <w:sz w:val="20"/>
+              </w:rPr>
+              <w:t>30/06/2023</w:t>
+            </w:r>
+          </w:p>
+        </w:tc>
+        <w:tc>
+          <w:tcPr>
+            <w:tcW w:w="6237" w:type="dxa"/>
+            <w:tcBorders>
+              <w:top w:val="single" w:sz="4" w:space="0" w:color="auto"/>
+              <w:left w:val="single" w:sz="4" w:space="0" w:color="auto"/>
+              <w:bottom w:val="single" w:sz="4" w:space="0" w:color="auto"/>
+              <w:right w:val="nil"/>
+            </w:tcBorders>
+            <w:shd w:val="clear" w:color="auto" w:fill="auto"/>
+            <w:vAlign w:val="center"/>
+          </w:tcPr>
+          <w:p>
+            <w:pPr>
+              <w:rPr>
+                <w:rFonts w:eastAsia="Arial" w:cs="Arial"/>
+                <w:sz w:val="20"/>
+              </w:rPr>
+            </w:pPr>
+            <w:r>
+              <w:rPr>
+                <w:rFonts w:eastAsia="Arial" w:cs="Arial"/>
+                <w:sz w:val="20"/>
+              </w:rPr>
+              <w:t>Revisão da documentação do Projeto</w:t>
+            </w:r>
+          </w:p>
+        </w:tc>
+        <w:tc>
+          <w:tcPr>
+            <w:tcW w:w="1417" w:type="dxa"/>
+            <w:tcBorders>
+              <w:top w:val="single" w:sz="4" w:space="0" w:color="auto"/>
+              <w:left w:val="single" w:sz="4" w:space="0" w:color="auto"/>
+              <w:bottom w:val="single" w:sz="4" w:space="0" w:color="auto"/>
+              <w:right w:val="single" w:sz="4" w:space="0" w:color="auto"/>
+            </w:tcBorders>
+            <w:shd w:val="clear" w:color="auto" w:fill="auto"/>
+            <w:noWrap/>
+            <w:vAlign w:val="center"/>
+          </w:tcPr>
+          <w:p>
+            <w:pPr>
+              <w:jc w:val="center"/>
+              <w:rPr>
+                <w:rFonts w:eastAsia="Arial" w:cs="Arial"/>
+                <w:sz w:val="20"/>
+              </w:rPr>
+            </w:pPr>
+            <w:r>
+              <w:rPr>
+                <w:rFonts w:eastAsia="Arial" w:cs="Arial"/>
+                <w:sz w:val="20"/>
+              </w:rPr>
+              <w:t>18</w:t>
+            </w:r>
+            <w:r>
+              <w:rPr>
+                <w:rFonts w:eastAsia="Arial" w:cs="Arial"/>
+                <w:sz w:val="20"/>
+              </w:rPr>
+              <w:t>:00</w:t>
+            </w:r>
+          </w:p>
+        </w:tc>
+      </w:tr>
+      <w:tr>
+        <w:trPr>
+          <w:trHeight w:val="300"/>
+        </w:trPr>
+        <w:tc>
+          <w:tcPr>
+            <w:tcW w:w="1418" w:type="dxa"/>
+            <w:tcBorders>
+              <w:top w:val="single" w:sz="4" w:space="0" w:color="auto"/>
+              <w:left w:val="single" w:sz="4" w:space="0" w:color="auto"/>
+              <w:bottom w:val="single" w:sz="4" w:space="0" w:color="auto"/>
+              <w:right w:val="nil"/>
+            </w:tcBorders>
+            <w:shd w:val="clear" w:color="auto" w:fill="auto"/>
+            <w:noWrap/>
+            <w:vAlign w:val="center"/>
+          </w:tcPr>
+          <w:p>
+            <w:pPr>
+              <w:jc w:val="center"/>
+              <w:rPr>
+                <w:rFonts w:eastAsia="Arial" w:cs="Arial"/>
+                <w:sz w:val="20"/>
+              </w:rPr>
+            </w:pPr>
+            <w:r>
+              <w:rPr>
+                <w:rFonts w:eastAsia="Arial" w:cs="Arial"/>
+                <w:sz w:val="20"/>
+              </w:rPr>
+              <w:t>30/06/2023</w:t>
+            </w:r>
+          </w:p>
+        </w:tc>
+        <w:tc>
+          <w:tcPr>
+            <w:tcW w:w="6237" w:type="dxa"/>
+            <w:tcBorders>
+              <w:top w:val="single" w:sz="4" w:space="0" w:color="auto"/>
+              <w:left w:val="single" w:sz="4" w:space="0" w:color="auto"/>
+              <w:bottom w:val="single" w:sz="4" w:space="0" w:color="auto"/>
+              <w:right w:val="nil"/>
+            </w:tcBorders>
+            <w:shd w:val="clear" w:color="auto" w:fill="auto"/>
+            <w:vAlign w:val="center"/>
+          </w:tcPr>
+          <w:p>
+            <w:pPr>
+              <w:rPr>
+                <w:rFonts w:eastAsia="Arial" w:cs="Arial"/>
+                <w:sz w:val="20"/>
+              </w:rPr>
+            </w:pPr>
+            <w:r>
+              <w:rPr>
+                <w:rFonts w:eastAsia="Arial" w:cs="Arial"/>
+                <w:sz w:val="20"/>
+              </w:rPr>
+              <w:t>Revisão da documentação do Projeto</w:t>
+            </w:r>
+          </w:p>
+        </w:tc>
+        <w:tc>
+          <w:tcPr>
+            <w:tcW w:w="1417" w:type="dxa"/>
+            <w:tcBorders>
+              <w:top w:val="single" w:sz="4" w:space="0" w:color="auto"/>
+              <w:left w:val="single" w:sz="4" w:space="0" w:color="auto"/>
+              <w:bottom w:val="single" w:sz="4" w:space="0" w:color="auto"/>
+              <w:right w:val="single" w:sz="4" w:space="0" w:color="auto"/>
+            </w:tcBorders>
+            <w:shd w:val="clear" w:color="auto" w:fill="auto"/>
+            <w:noWrap/>
+            <w:vAlign w:val="center"/>
+          </w:tcPr>
+          <w:p>
+            <w:pPr>
+              <w:jc w:val="center"/>
+              <w:rPr>
+                <w:rFonts w:eastAsia="Arial" w:cs="Arial"/>
+                <w:sz w:val="20"/>
+              </w:rPr>
+            </w:pPr>
+            <w:r>
+              <w:rPr>
+                <w:rFonts w:eastAsia="Arial" w:cs="Arial"/>
+                <w:sz w:val="20"/>
+              </w:rPr>
+              <w:t>03:00</w:t>
+            </w:r>
+          </w:p>
+        </w:tc>
+      </w:tr>
+      <w:tr>
+        <w:trPr>
+          <w:trHeight w:val="300"/>
+        </w:trPr>
+        <w:tc>
+          <w:tcPr>
+            <w:tcW w:w="1418" w:type="dxa"/>
+            <w:tcBorders>
+              <w:top w:val="single" w:sz="4" w:space="0" w:color="auto"/>
+              <w:left w:val="single" w:sz="4" w:space="0" w:color="auto"/>
+              <w:bottom w:val="single" w:sz="4" w:space="0" w:color="auto"/>
+              <w:right w:val="nil"/>
+            </w:tcBorders>
+            <w:shd w:val="clear" w:color="auto" w:fill="auto"/>
+            <w:noWrap/>
+            <w:vAlign w:val="center"/>
+          </w:tcPr>
+          <w:p>
+            <w:pPr>
+              <w:jc w:val="center"/>
+              <w:rPr>
+                <w:rFonts w:eastAsia="Arial" w:cs="Arial"/>
+                <w:sz w:val="20"/>
+              </w:rPr>
+            </w:pPr>
+            <w:r>
+              <w:rPr>
+                <w:rFonts w:eastAsia="Arial" w:cs="Arial"/>
+                <w:sz w:val="20"/>
+              </w:rPr>
+              <w:t>07/07/2023</w:t>
+            </w:r>
+          </w:p>
+        </w:tc>
+        <w:tc>
+          <w:tcPr>
+            <w:tcW w:w="6237" w:type="dxa"/>
+            <w:tcBorders>
+              <w:top w:val="single" w:sz="4" w:space="0" w:color="auto"/>
+              <w:left w:val="single" w:sz="4" w:space="0" w:color="auto"/>
+              <w:bottom w:val="single" w:sz="4" w:space="0" w:color="auto"/>
+              <w:right w:val="nil"/>
+            </w:tcBorders>
+            <w:shd w:val="clear" w:color="auto" w:fill="auto"/>
+            <w:vAlign w:val="center"/>
+          </w:tcPr>
+          <w:p>
+            <w:pPr>
+              <w:rPr>
+                <w:rFonts w:eastAsia="Arial" w:cs="Arial"/>
+                <w:sz w:val="20"/>
+              </w:rPr>
+            </w:pPr>
+            <w:r>
+              <w:rPr>
+                <w:rFonts w:eastAsia="Arial" w:cs="Arial"/>
+                <w:sz w:val="20"/>
+              </w:rPr>
+              <w:t xml:space="preserve">Criação do repositório no GitHub e </w:t>
+            </w:r>
+            <w:proofErr w:type="spellStart"/>
+            <w:r>
+              <w:rPr>
+                <w:rFonts w:eastAsia="Arial" w:cs="Arial"/>
+                <w:sz w:val="20"/>
+              </w:rPr>
+              <w:t>deploy</w:t>
+            </w:r>
+            <w:proofErr w:type="spellEnd"/>
+            <w:r>
+              <w:rPr>
+                <w:rFonts w:eastAsia="Arial" w:cs="Arial"/>
+                <w:sz w:val="20"/>
+              </w:rPr>
+              <w:t xml:space="preserve"> do protótipo</w:t>
+            </w:r>
+          </w:p>
+        </w:tc>
+        <w:tc>
+          <w:tcPr>
+            <w:tcW w:w="1417" w:type="dxa"/>
+            <w:tcBorders>
+              <w:top w:val="single" w:sz="4" w:space="0" w:color="auto"/>
+              <w:left w:val="single" w:sz="4" w:space="0" w:color="auto"/>
+              <w:bottom w:val="single" w:sz="4" w:space="0" w:color="auto"/>
+              <w:right w:val="single" w:sz="4" w:space="0" w:color="auto"/>
+            </w:tcBorders>
+            <w:shd w:val="clear" w:color="auto" w:fill="auto"/>
+            <w:noWrap/>
+            <w:vAlign w:val="center"/>
+          </w:tcPr>
+          <w:p>
+            <w:pPr>
+              <w:jc w:val="center"/>
+              <w:rPr>
+                <w:rFonts w:eastAsia="Arial" w:cs="Arial"/>
+                <w:sz w:val="20"/>
+              </w:rPr>
+            </w:pPr>
+            <w:r>
+              <w:rPr>
+                <w:rFonts w:eastAsia="Arial" w:cs="Arial"/>
+                <w:sz w:val="20"/>
+              </w:rPr>
+              <w:t>6</w:t>
+            </w:r>
+            <w:r>
+              <w:rPr>
+                <w:rFonts w:eastAsia="Arial" w:cs="Arial"/>
+                <w:sz w:val="20"/>
+              </w:rPr>
+              <w:t>:00</w:t>
+            </w:r>
+          </w:p>
+        </w:tc>
+      </w:tr>
+      <w:tr>
+        <w:trPr>
+          <w:trHeight w:val="300"/>
+        </w:trPr>
+        <w:tc>
+          <w:tcPr>
+            <w:tcW w:w="1418" w:type="dxa"/>
+            <w:tcBorders>
+              <w:top w:val="single" w:sz="4" w:space="0" w:color="auto"/>
+              <w:left w:val="single" w:sz="4" w:space="0" w:color="auto"/>
+              <w:bottom w:val="single" w:sz="4" w:space="0" w:color="auto"/>
+              <w:right w:val="nil"/>
+            </w:tcBorders>
+            <w:shd w:val="clear" w:color="auto" w:fill="auto"/>
+            <w:noWrap/>
+            <w:vAlign w:val="center"/>
+          </w:tcPr>
+          <w:p>
+            <w:pPr>
+              <w:jc w:val="center"/>
+              <w:rPr>
+                <w:rFonts w:eastAsia="Arial" w:cs="Arial"/>
+                <w:sz w:val="20"/>
+              </w:rPr>
+            </w:pPr>
+            <w:r>
+              <w:rPr>
+                <w:rFonts w:eastAsia="Arial" w:cs="Arial"/>
+                <w:sz w:val="20"/>
+              </w:rPr>
+              <w:t>14/07/2023</w:t>
+            </w:r>
+          </w:p>
+        </w:tc>
+        <w:tc>
+          <w:tcPr>
+            <w:tcW w:w="6237" w:type="dxa"/>
+            <w:tcBorders>
+              <w:top w:val="single" w:sz="4" w:space="0" w:color="auto"/>
+              <w:left w:val="single" w:sz="4" w:space="0" w:color="auto"/>
+              <w:bottom w:val="single" w:sz="4" w:space="0" w:color="auto"/>
+              <w:right w:val="nil"/>
+            </w:tcBorders>
+            <w:shd w:val="clear" w:color="auto" w:fill="auto"/>
+            <w:vAlign w:val="center"/>
+          </w:tcPr>
+          <w:p>
+            <w:pPr>
+              <w:rPr>
+                <w:rFonts w:eastAsia="Arial" w:cs="Arial"/>
+                <w:sz w:val="20"/>
+              </w:rPr>
+            </w:pPr>
+            <w:r>
+              <w:rPr>
+                <w:rFonts w:eastAsia="Arial" w:cs="Arial"/>
+                <w:sz w:val="20"/>
+              </w:rPr>
+              <w:t>Revisão da Apropriação de Horas</w:t>
+            </w:r>
+          </w:p>
+        </w:tc>
+        <w:tc>
+          <w:tcPr>
+            <w:tcW w:w="1417" w:type="dxa"/>
+            <w:tcBorders>
+              <w:top w:val="single" w:sz="4" w:space="0" w:color="auto"/>
+              <w:left w:val="single" w:sz="4" w:space="0" w:color="auto"/>
+              <w:bottom w:val="single" w:sz="4" w:space="0" w:color="auto"/>
+              <w:right w:val="single" w:sz="4" w:space="0" w:color="auto"/>
+            </w:tcBorders>
+            <w:shd w:val="clear" w:color="auto" w:fill="auto"/>
+            <w:noWrap/>
+            <w:vAlign w:val="center"/>
+          </w:tcPr>
+          <w:p>
+            <w:pPr>
+              <w:jc w:val="center"/>
+              <w:rPr>
+                <w:rFonts w:eastAsia="Arial" w:cs="Arial"/>
+                <w:sz w:val="20"/>
+              </w:rPr>
+            </w:pPr>
+            <w:r>
+              <w:rPr>
+                <w:rFonts w:eastAsia="Arial" w:cs="Arial"/>
+                <w:sz w:val="20"/>
+              </w:rPr>
+              <w:t>16</w:t>
+            </w:r>
+            <w:r>
+              <w:rPr>
+                <w:rFonts w:eastAsia="Arial" w:cs="Arial"/>
+                <w:sz w:val="20"/>
+              </w:rPr>
+              <w:t>:00</w:t>
+            </w:r>
+          </w:p>
+        </w:tc>
+      </w:tr>
+      <w:tr>
+        <w:trPr>
+          <w:trHeight w:val="300"/>
+        </w:trPr>
+        <w:tc>
+          <w:tcPr>
+            <w:tcW w:w="1418" w:type="dxa"/>
+            <w:tcBorders>
+              <w:top w:val="single" w:sz="4" w:space="0" w:color="auto"/>
+              <w:left w:val="single" w:sz="4" w:space="0" w:color="auto"/>
+              <w:bottom w:val="single" w:sz="4" w:space="0" w:color="auto"/>
+              <w:right w:val="nil"/>
+            </w:tcBorders>
+            <w:shd w:val="clear" w:color="auto" w:fill="auto"/>
+            <w:noWrap/>
+            <w:vAlign w:val="center"/>
+          </w:tcPr>
+          <w:p>
+            <w:pPr>
+              <w:jc w:val="center"/>
+              <w:rPr>
+                <w:rFonts w:eastAsia="Arial" w:cs="Arial"/>
+                <w:sz w:val="20"/>
+              </w:rPr>
+            </w:pPr>
+            <w:r>
+              <w:rPr>
+                <w:rFonts w:eastAsia="Arial" w:cs="Arial"/>
+                <w:sz w:val="20"/>
+              </w:rPr>
+              <w:t>19/07/2023</w:t>
+            </w:r>
+          </w:p>
+        </w:tc>
+        <w:tc>
+          <w:tcPr>
+            <w:tcW w:w="6237" w:type="dxa"/>
+            <w:tcBorders>
+              <w:top w:val="single" w:sz="4" w:space="0" w:color="auto"/>
+              <w:left w:val="single" w:sz="4" w:space="0" w:color="auto"/>
+              <w:bottom w:val="single" w:sz="4" w:space="0" w:color="auto"/>
+              <w:right w:val="nil"/>
+            </w:tcBorders>
+            <w:shd w:val="clear" w:color="auto" w:fill="auto"/>
+            <w:vAlign w:val="center"/>
+          </w:tcPr>
+          <w:p>
+            <w:pPr>
+              <w:rPr>
+                <w:rFonts w:eastAsia="Arial" w:cs="Arial"/>
+                <w:sz w:val="20"/>
+              </w:rPr>
+            </w:pPr>
+            <w:r>
+              <w:rPr>
+                <w:rFonts w:eastAsia="Arial" w:cs="Arial"/>
+                <w:sz w:val="20"/>
+              </w:rPr>
+              <w:t>Revisão de Formatação do Relatório Técnico</w:t>
+            </w:r>
+          </w:p>
+        </w:tc>
+        <w:tc>
+          <w:tcPr>
+            <w:tcW w:w="1417" w:type="dxa"/>
+            <w:tcBorders>
+              <w:top w:val="single" w:sz="4" w:space="0" w:color="auto"/>
+              <w:left w:val="single" w:sz="4" w:space="0" w:color="auto"/>
+              <w:bottom w:val="single" w:sz="4" w:space="0" w:color="auto"/>
+              <w:right w:val="single" w:sz="4" w:space="0" w:color="auto"/>
+            </w:tcBorders>
+            <w:shd w:val="clear" w:color="auto" w:fill="auto"/>
+            <w:noWrap/>
+            <w:vAlign w:val="center"/>
+          </w:tcPr>
+          <w:p>
+            <w:pPr>
+              <w:jc w:val="center"/>
+              <w:rPr>
+                <w:rFonts w:eastAsia="Arial" w:cs="Arial"/>
+                <w:sz w:val="20"/>
+              </w:rPr>
+            </w:pPr>
+            <w:r>
+              <w:rPr>
+                <w:rFonts w:eastAsia="Arial" w:cs="Arial"/>
+                <w:sz w:val="20"/>
+              </w:rPr>
+              <w:t>18</w:t>
+            </w:r>
+            <w:r>
+              <w:rPr>
+                <w:rFonts w:eastAsia="Arial" w:cs="Arial"/>
+                <w:sz w:val="20"/>
+              </w:rPr>
+              <w:t>:00</w:t>
+            </w:r>
+          </w:p>
+        </w:tc>
+      </w:tr>
+      <w:tr>
+        <w:trPr>
+          <w:trHeight w:val="300"/>
+        </w:trPr>
+        <w:tc>
+          <w:tcPr>
+            <w:tcW w:w="1418" w:type="dxa"/>
+            <w:tcBorders>
+              <w:top w:val="single" w:sz="4" w:space="0" w:color="auto"/>
+              <w:left w:val="single" w:sz="4" w:space="0" w:color="auto"/>
+              <w:bottom w:val="single" w:sz="4" w:space="0" w:color="auto"/>
+              <w:right w:val="nil"/>
+            </w:tcBorders>
+            <w:shd w:val="clear" w:color="auto" w:fill="auto"/>
+            <w:noWrap/>
+            <w:vAlign w:val="center"/>
+          </w:tcPr>
+          <w:p>
+            <w:pPr>
+              <w:jc w:val="center"/>
+              <w:rPr>
+                <w:rFonts w:cs="Arial"/>
+                <w:color w:val="000000"/>
+                <w:sz w:val="20"/>
+              </w:rPr>
+            </w:pPr>
+            <w:r>
+              <w:rPr>
+                <w:rFonts w:eastAsia="Arial" w:cs="Arial"/>
+                <w:sz w:val="20"/>
+              </w:rPr>
+              <w:t>25/07/2023</w:t>
+            </w:r>
+          </w:p>
+        </w:tc>
+        <w:tc>
+          <w:tcPr>
+            <w:tcW w:w="6237" w:type="dxa"/>
+            <w:tcBorders>
+              <w:top w:val="single" w:sz="4" w:space="0" w:color="auto"/>
+              <w:left w:val="single" w:sz="4" w:space="0" w:color="auto"/>
+              <w:bottom w:val="single" w:sz="4" w:space="0" w:color="auto"/>
+              <w:right w:val="nil"/>
+            </w:tcBorders>
+            <w:shd w:val="clear" w:color="auto" w:fill="auto"/>
+            <w:vAlign w:val="center"/>
+          </w:tcPr>
+          <w:p>
+            <w:pPr>
+              <w:rPr>
+                <w:rFonts w:cs="Arial"/>
+                <w:color w:val="000000"/>
+                <w:sz w:val="20"/>
+              </w:rPr>
+            </w:pPr>
+            <w:r>
+              <w:rPr>
+                <w:rFonts w:eastAsia="Arial" w:cs="Arial"/>
+                <w:sz w:val="20"/>
+              </w:rPr>
+              <w:t>Avaliação retrospectiva</w:t>
+            </w:r>
+          </w:p>
+        </w:tc>
+        <w:tc>
+          <w:tcPr>
+            <w:tcW w:w="1417" w:type="dxa"/>
+            <w:tcBorders>
+              <w:top w:val="single" w:sz="4" w:space="0" w:color="auto"/>
+              <w:left w:val="single" w:sz="4" w:space="0" w:color="auto"/>
+              <w:bottom w:val="single" w:sz="4" w:space="0" w:color="auto"/>
+              <w:right w:val="single" w:sz="4" w:space="0" w:color="auto"/>
+            </w:tcBorders>
+            <w:shd w:val="clear" w:color="auto" w:fill="auto"/>
+            <w:noWrap/>
+            <w:vAlign w:val="center"/>
+            <w:hideMark/>
+          </w:tcPr>
+          <w:p>
+            <w:pPr>
+              <w:jc w:val="center"/>
+              <w:rPr>
+                <w:rFonts w:cs="Arial"/>
+                <w:color w:val="000000"/>
+                <w:sz w:val="20"/>
+              </w:rPr>
+            </w:pPr>
+            <w:r>
+              <w:rPr>
+                <w:rFonts w:eastAsia="Arial" w:cs="Arial"/>
+                <w:sz w:val="20"/>
+              </w:rPr>
+              <w:t>06</w:t>
+            </w:r>
+            <w:r>
+              <w:rPr>
+                <w:rFonts w:eastAsia="Arial" w:cs="Arial"/>
+                <w:sz w:val="20"/>
+              </w:rPr>
+              <w:t>:00</w:t>
+            </w:r>
+          </w:p>
+        </w:tc>
+      </w:tr>
+      <w:tr>
+        <w:trPr>
+          <w:trHeight w:val="300"/>
+        </w:trPr>
+        <w:tc>
+          <w:tcPr>
+            <w:tcW w:w="1418" w:type="dxa"/>
+            <w:tcBorders>
+              <w:top w:val="single" w:sz="4" w:space="0" w:color="auto"/>
+              <w:left w:val="single" w:sz="4" w:space="0" w:color="auto"/>
+              <w:bottom w:val="single" w:sz="4" w:space="0" w:color="auto"/>
+              <w:right w:val="nil"/>
+            </w:tcBorders>
+            <w:shd w:val="clear" w:color="auto" w:fill="auto"/>
+            <w:noWrap/>
+            <w:vAlign w:val="center"/>
+          </w:tcPr>
+          <w:p>
+            <w:pPr>
+              <w:jc w:val="center"/>
+              <w:rPr>
+                <w:rFonts w:eastAsia="Arial" w:cs="Arial"/>
+                <w:sz w:val="20"/>
+              </w:rPr>
+            </w:pPr>
+            <w:r>
+              <w:rPr>
+                <w:rFonts w:eastAsia="Arial" w:cs="Arial"/>
+                <w:sz w:val="20"/>
+              </w:rPr>
+              <w:t>01</w:t>
+            </w:r>
+            <w:r>
+              <w:rPr>
+                <w:rFonts w:eastAsia="Arial" w:cs="Arial"/>
+                <w:sz w:val="20"/>
+              </w:rPr>
+              <w:t>/0</w:t>
+            </w:r>
+            <w:r>
+              <w:rPr>
+                <w:rFonts w:eastAsia="Arial" w:cs="Arial"/>
+                <w:sz w:val="20"/>
+              </w:rPr>
+              <w:t>8</w:t>
+            </w:r>
+            <w:r>
+              <w:rPr>
+                <w:rFonts w:eastAsia="Arial" w:cs="Arial"/>
+                <w:sz w:val="20"/>
+              </w:rPr>
+              <w:t>/2023</w:t>
+            </w:r>
+          </w:p>
+        </w:tc>
+        <w:tc>
+          <w:tcPr>
+            <w:tcW w:w="6237" w:type="dxa"/>
+            <w:tcBorders>
+              <w:top w:val="single" w:sz="4" w:space="0" w:color="auto"/>
+              <w:left w:val="single" w:sz="4" w:space="0" w:color="auto"/>
+              <w:bottom w:val="single" w:sz="4" w:space="0" w:color="auto"/>
+              <w:right w:val="nil"/>
+            </w:tcBorders>
+            <w:shd w:val="clear" w:color="auto" w:fill="auto"/>
+            <w:vAlign w:val="center"/>
+          </w:tcPr>
+          <w:p>
+            <w:pPr>
+              <w:rPr>
+                <w:rFonts w:eastAsia="Arial" w:cs="Arial"/>
+                <w:sz w:val="20"/>
+              </w:rPr>
+            </w:pPr>
+            <w:r>
+              <w:rPr>
+                <w:rFonts w:eastAsia="Arial" w:cs="Arial"/>
+                <w:sz w:val="20"/>
+              </w:rPr>
+              <w:t>Entrega final</w:t>
+            </w:r>
+          </w:p>
+        </w:tc>
+        <w:tc>
+          <w:tcPr>
+            <w:tcW w:w="1417" w:type="dxa"/>
+            <w:tcBorders>
+              <w:top w:val="single" w:sz="4" w:space="0" w:color="auto"/>
+              <w:left w:val="single" w:sz="4" w:space="0" w:color="auto"/>
+              <w:bottom w:val="single" w:sz="4" w:space="0" w:color="auto"/>
+              <w:right w:val="single" w:sz="4" w:space="0" w:color="auto"/>
+            </w:tcBorders>
+            <w:shd w:val="clear" w:color="auto" w:fill="auto"/>
+            <w:noWrap/>
+            <w:vAlign w:val="center"/>
+          </w:tcPr>
+          <w:p>
+            <w:pPr>
+              <w:jc w:val="center"/>
+              <w:rPr>
+                <w:rFonts w:eastAsia="Arial" w:cs="Arial"/>
+                <w:sz w:val="20"/>
+              </w:rPr>
+            </w:pPr>
+            <w:r>
+              <w:rPr>
+                <w:rFonts w:eastAsia="Arial" w:cs="Arial"/>
+                <w:sz w:val="20"/>
+              </w:rPr>
+              <w:t>03</w:t>
+            </w:r>
+            <w:r>
+              <w:rPr>
+                <w:rFonts w:eastAsia="Arial" w:cs="Arial"/>
+                <w:sz w:val="20"/>
+              </w:rPr>
+              <w:t>:00</w:t>
+            </w:r>
+          </w:p>
+        </w:tc>
+      </w:tr>
+    </w:tbl>
     <w:p/>
     <w:sectPr>
       <w:pgSz w:w="11906" w:h="16838"/>

</xml_diff>